<commit_message>
diag classes et support
</commit_message>
<xml_diff>
--- a/int/Cahier des charges.docx
+++ b/int/Cahier des charges.docx
@@ -27,7 +27,7 @@
           <v:shape id="_x0000_i1025" type="#_x0000_t75" style="width:451.65pt;height:138.1pt;visibility:visible;mso-wrap-style:square" o:ole="">
             <v:imagedata r:id="rId6" o:title=""/>
           </v:shape>
-          <o:OLEObject Type="Embed" ProgID="StaticMetafile" ShapeID="_x0000_i1025" DrawAspect="Content" ObjectID="_1793615056" r:id="rId7"/>
+          <o:OLEObject Type="Embed" ProgID="StaticMetafile" ShapeID="_x0000_i1025" DrawAspect="Content" ObjectID="_1794213422" r:id="rId7"/>
         </w:object>
       </w:r>
     </w:p>
@@ -974,7 +974,13 @@
         <w:rPr>
           <w:rFonts w:eastAsia="Calibri"/>
         </w:rPr>
-        <w:t>Documentation MySQL</w:t>
+        <w:t>Documentation M</w:t>
+      </w:r>
+      <w:r>
+        <w:rPr>
+          <w:rFonts w:eastAsia="Calibri"/>
+        </w:rPr>
+        <w:t>Ariadb</w:t>
       </w:r>
     </w:p>
     <w:p>
@@ -983,6 +989,13 @@
           <w:rStyle w:val="Accentuation"/>
         </w:rPr>
         <w:t>Source :</w:t>
+      </w:r>
+      <w:r>
+        <w:rPr>
+          <w:rFonts w:ascii="Calibri" w:eastAsia="Calibri" w:hAnsi="Calibri" w:cs="Calibri"/>
+          <w:sz w:val="22"/>
+        </w:rPr>
+        <w:t xml:space="preserve"> </w:t>
       </w:r>
       <w:r>
         <w:rPr>
@@ -994,12 +1007,11 @@
       <w:hyperlink r:id="rId10" w:history="1">
         <w:r>
           <w:rPr>
+            <w:rStyle w:val="Lienhypertexte"/>
             <w:rFonts w:ascii="Calibri" w:eastAsia="Calibri" w:hAnsi="Calibri" w:cs="Calibri"/>
-            <w:color w:val="0000FF"/>
             <w:sz w:val="22"/>
-            <w:u w:val="single"/>
           </w:rPr>
-          <w:t>https://dev.mysql.com/doc/</w:t>
+          <w:t>https://mariadb.com/kb/en/documentation/</w:t>
         </w:r>
       </w:hyperlink>
     </w:p>
@@ -1017,20 +1029,13 @@
       </w:r>
     </w:p>
     <w:p>
-      <w:r>
-        <w:rPr>
-          <w:rFonts w:ascii="Calibri" w:eastAsia="Calibri" w:hAnsi="Calibri" w:cs="Calibri"/>
-          <w:sz w:val="22"/>
-        </w:rPr>
-        <w:t xml:space="preserve">MySQL est un système de gestion de bases de données relationnel reconnu pour sa simplicité, ses performances et son intégration facile avec des </w:t>
-      </w:r>
       <w:proofErr w:type="spellStart"/>
       <w:r>
         <w:rPr>
           <w:rFonts w:ascii="Calibri" w:eastAsia="Calibri" w:hAnsi="Calibri" w:cs="Calibri"/>
           <w:sz w:val="22"/>
         </w:rPr>
-        <w:t>frameworks</w:t>
+        <w:t>MariaDB</w:t>
       </w:r>
       <w:proofErr w:type="spellEnd"/>
       <w:r>
@@ -1038,7 +1043,30 @@
           <w:rFonts w:ascii="Calibri" w:eastAsia="Calibri" w:hAnsi="Calibri" w:cs="Calibri"/>
           <w:sz w:val="22"/>
         </w:rPr>
-        <w:t xml:space="preserve"> comme </w:t>
+        <w:t xml:space="preserve"> est un système de gestion de bases de données relationnel open-source, réputé pour sa compatibilité avec MySQL, ses performances élevées, et sa flexibilité. La documentation officielle fournit des guides détaillés pour la configuration, l’utilisation des requêtes SQL et la gestion des relations complexes entre les données.</w:t>
+      </w:r>
+    </w:p>
+    <w:p>
+      <w:pPr>
+        <w:rPr>
+          <w:rFonts w:ascii="Calibri" w:eastAsia="Calibri" w:hAnsi="Calibri" w:cs="Calibri"/>
+          <w:sz w:val="22"/>
+        </w:rPr>
+      </w:pPr>
+      <w:r>
+        <w:rPr>
+          <w:rFonts w:ascii="Calibri" w:eastAsia="Calibri" w:hAnsi="Calibri" w:cs="Calibri"/>
+          <w:sz w:val="22"/>
+        </w:rPr>
+        <w:lastRenderedPageBreak/>
+        <w:t xml:space="preserve">Rôle dans le projet : </w:t>
+      </w:r>
+      <w:r>
+        <w:rPr>
+          <w:rFonts w:ascii="Calibri" w:eastAsia="Calibri" w:hAnsi="Calibri" w:cs="Calibri"/>
+          <w:sz w:val="22"/>
+        </w:rPr>
+        <w:t xml:space="preserve">Cette source nous permet de garantir une gestion efficace des données critiques (telles que les utilisateurs, les rendez-vous, et les messages) tout en bénéficiant d’une solution moderne, optimisée et performante. </w:t>
       </w:r>
       <w:proofErr w:type="spellStart"/>
       <w:r>
@@ -1046,6 +1074,22 @@
           <w:rFonts w:ascii="Calibri" w:eastAsia="Calibri" w:hAnsi="Calibri" w:cs="Calibri"/>
           <w:sz w:val="22"/>
         </w:rPr>
+        <w:t>MariaDB</w:t>
+      </w:r>
+      <w:proofErr w:type="spellEnd"/>
+      <w:r>
+        <w:rPr>
+          <w:rFonts w:ascii="Calibri" w:eastAsia="Calibri" w:hAnsi="Calibri" w:cs="Calibri"/>
+          <w:sz w:val="22"/>
+        </w:rPr>
+        <w:t xml:space="preserve"> est également parfaitement compatible avec </w:t>
+      </w:r>
+      <w:proofErr w:type="spellStart"/>
+      <w:r>
+        <w:rPr>
+          <w:rFonts w:ascii="Calibri" w:eastAsia="Calibri" w:hAnsi="Calibri" w:cs="Calibri"/>
+          <w:sz w:val="22"/>
+        </w:rPr>
         <w:t>Spring</w:t>
       </w:r>
       <w:proofErr w:type="spellEnd"/>
@@ -1054,46 +1098,8 @@
           <w:rFonts w:ascii="Calibri" w:eastAsia="Calibri" w:hAnsi="Calibri" w:cs="Calibri"/>
           <w:sz w:val="22"/>
         </w:rPr>
-        <w:t xml:space="preserve"> Boot. La documentation officielle propose des tutoriels détaillés sur la configuration, les requ</w:t>
-      </w:r>
-      <w:r>
-        <w:rPr>
-          <w:rFonts w:ascii="Calibri" w:eastAsia="Calibri" w:hAnsi="Calibri" w:cs="Calibri"/>
-          <w:sz w:val="22"/>
-        </w:rPr>
-        <w:t>êtes SQL, et la gestion des relat</w:t>
-      </w:r>
-      <w:r>
-        <w:rPr>
-          <w:rFonts w:ascii="Calibri" w:eastAsia="Calibri" w:hAnsi="Calibri" w:cs="Calibri"/>
-          <w:sz w:val="22"/>
-        </w:rPr>
-        <w:t>ions entre les données.</w:t>
-      </w:r>
-    </w:p>
-    <w:p>
-      <w:pPr>
-        <w:rPr>
-          <w:rFonts w:ascii="Calibri" w:eastAsia="Calibri" w:hAnsi="Calibri" w:cs="Calibri"/>
-          <w:sz w:val="22"/>
-        </w:rPr>
-      </w:pPr>
-      <w:r>
-        <w:rPr>
-          <w:rFonts w:ascii="Calibri" w:eastAsia="Calibri" w:hAnsi="Calibri" w:cs="Calibri"/>
-          <w:sz w:val="22"/>
-        </w:rPr>
-        <w:lastRenderedPageBreak/>
-        <w:t>Rôle dans le projet : Cette source nous permet d’assurer une gestion efficace des données critiques telles que les utilisateurs, les rendez-vous et les messages, tout en garantissant des performances optimales.</w:t>
-      </w:r>
-    </w:p>
-    <w:p>
-      <w:pPr>
-        <w:rPr>
-          <w:rFonts w:ascii="Calibri" w:eastAsia="Calibri" w:hAnsi="Calibri" w:cs="Calibri"/>
-          <w:sz w:val="22"/>
-        </w:rPr>
-      </w:pPr>
+        <w:t xml:space="preserve"> Boot, assurant une intégration fluide dans l’architecture technique du projet.</w:t>
+      </w:r>
       <w:r>
         <w:rPr>
           <w:rFonts w:ascii="Calibri" w:eastAsia="Calibri" w:hAnsi="Calibri" w:cs="Calibri"/>
@@ -1150,7 +1156,21 @@
           <w:rFonts w:eastAsia="Calibri Light"/>
           <w:lang w:val="en-US"/>
         </w:rPr>
-        <w:t>End :</w:t>
+        <w:t>END</w:t>
+      </w:r>
+      <w:r>
+        <w:rPr>
+          <w:rFonts w:eastAsia="Calibri Light"/>
+          <w:lang w:val="en-US"/>
+        </w:rPr>
+        <w:t xml:space="preserve"> </w:t>
+      </w:r>
+      <w:r>
+        <w:rPr>
+          <w:rFonts w:eastAsia="Calibri Light"/>
+          <w:lang w:val="en-US"/>
+        </w:rPr>
+        <w:t>:</w:t>
       </w:r>
       <w:proofErr w:type="gramEnd"/>
       <w:r>
@@ -1278,8 +1298,6 @@
         </w:rPr>
         <w:t xml:space="preserve"> (plus complexe) ou Vue.js (moins documenté pour les grands projets), React.js offre un compromis parfait entre puissance et facilité de prise en main. Il dispose également d’un écosystème riche avec des bibliothèques compatibles pour la gestion de l’état ou l’internationalisation.</w:t>
       </w:r>
-      <w:bookmarkStart w:id="0" w:name="_GoBack"/>
-      <w:bookmarkEnd w:id="0"/>
     </w:p>
     <w:p>
       <w:pPr>
@@ -1355,14 +1373,28 @@
           <w:rFonts w:eastAsia="Calibri Light"/>
           <w:lang w:val="en-US"/>
         </w:rPr>
-        <w:t>End :</w:t>
-      </w:r>
-      <w:proofErr w:type="gramEnd"/>
+        <w:t>END</w:t>
+      </w:r>
       <w:r>
         <w:rPr>
           <w:rFonts w:eastAsia="Calibri Light"/>
           <w:lang w:val="en-US"/>
         </w:rPr>
+        <w:t xml:space="preserve"> </w:t>
+      </w:r>
+      <w:r>
+        <w:rPr>
+          <w:rFonts w:eastAsia="Calibri Light"/>
+          <w:lang w:val="en-US"/>
+        </w:rPr>
+        <w:t>:</w:t>
+      </w:r>
+      <w:proofErr w:type="gramEnd"/>
+      <w:r>
+        <w:rPr>
+          <w:rFonts w:eastAsia="Calibri Light"/>
+          <w:lang w:val="en-US"/>
+        </w:rPr>
         <w:t xml:space="preserve"> Spring Boot (Java)</w:t>
       </w:r>
     </w:p>
@@ -1374,6 +1406,8 @@
           <w:lang w:val="en-US"/>
         </w:rPr>
       </w:pPr>
+      <w:bookmarkStart w:id="0" w:name="_GoBack"/>
+      <w:bookmarkEnd w:id="0"/>
     </w:p>
     <w:p>
       <w:pPr>
@@ -1518,7 +1552,19 @@
         <w:rPr>
           <w:rFonts w:eastAsia="Calibri Light"/>
         </w:rPr>
-        <w:t>Base de Données : MySQL</w:t>
+        <w:t>Base de DONNEES :</w:t>
+      </w:r>
+      <w:r>
+        <w:rPr>
+          <w:rFonts w:eastAsia="Calibri Light"/>
+        </w:rPr>
+        <w:t xml:space="preserve"> </w:t>
+      </w:r>
+      <w:r>
+        <w:rPr>
+          <w:rFonts w:eastAsia="Calibri Light"/>
+        </w:rPr>
+        <w:t>Mariadb</w:t>
       </w:r>
       <w:r>
         <w:rPr>
@@ -1552,18 +1598,42 @@
         </w:rPr>
         <w:br/>
       </w:r>
-      <w:r>
-        <w:rPr>
-          <w:rFonts w:ascii="Calibri" w:eastAsia="Calibri" w:hAnsi="Calibri" w:cs="Calibri"/>
-          <w:sz w:val="22"/>
-        </w:rPr>
-        <w:t xml:space="preserve">MySQL a été choisi pour sa simplicité, sa maturité et ses performances élevées dans des environnements web. Il est optimisé pour les applications nécessitant des opérations fréquentes de lecture et d’écriture et bénéficie d’une large communauté active, ainsi que d’une documentation étendue. De plus, son intégration avec </w:t>
-      </w:r>
       <w:proofErr w:type="spellStart"/>
       <w:r>
         <w:rPr>
           <w:rFonts w:ascii="Calibri" w:eastAsia="Calibri" w:hAnsi="Calibri" w:cs="Calibri"/>
-          <w:b/>
+          <w:sz w:val="22"/>
+        </w:rPr>
+        <w:t>MariaDB</w:t>
+      </w:r>
+      <w:proofErr w:type="spellEnd"/>
+      <w:r>
+        <w:rPr>
+          <w:rFonts w:ascii="Calibri" w:eastAsia="Calibri" w:hAnsi="Calibri" w:cs="Calibri"/>
+          <w:sz w:val="22"/>
+        </w:rPr>
+        <w:t xml:space="preserve"> a été choisi pour sa compatibilité avec MySQL, tout en offrant des améliorations en termes de performances et de sécurité. Sa nature open-source garantit une flexibilité accrue et une indépendance vis-à-vis des fournisseurs propriétaires. </w:t>
+      </w:r>
+      <w:proofErr w:type="spellStart"/>
+      <w:r>
+        <w:rPr>
+          <w:rFonts w:ascii="Calibri" w:eastAsia="Calibri" w:hAnsi="Calibri" w:cs="Calibri"/>
+          <w:sz w:val="22"/>
+        </w:rPr>
+        <w:t>MariaDB</w:t>
+      </w:r>
+      <w:proofErr w:type="spellEnd"/>
+      <w:r>
+        <w:rPr>
+          <w:rFonts w:ascii="Calibri" w:eastAsia="Calibri" w:hAnsi="Calibri" w:cs="Calibri"/>
+          <w:sz w:val="22"/>
+        </w:rPr>
+        <w:t xml:space="preserve"> est optimisé pour les applications nécessitant des opérations fréquentes de lecture et d’écriture, tout en bénéficiant d’une large communauté active et d’une documentation riche. De plus, son intégration avec </w:t>
+      </w:r>
+      <w:proofErr w:type="spellStart"/>
+      <w:r>
+        <w:rPr>
+          <w:rFonts w:ascii="Calibri" w:eastAsia="Calibri" w:hAnsi="Calibri" w:cs="Calibri"/>
           <w:sz w:val="22"/>
         </w:rPr>
         <w:t>Spring</w:t>
@@ -1572,17 +1642,9 @@
       <w:r>
         <w:rPr>
           <w:rFonts w:ascii="Calibri" w:eastAsia="Calibri" w:hAnsi="Calibri" w:cs="Calibri"/>
-          <w:b/>
-          <w:sz w:val="22"/>
-        </w:rPr>
-        <w:t xml:space="preserve"> Boot</w:t>
-      </w:r>
-      <w:r>
-        <w:rPr>
-          <w:rFonts w:ascii="Calibri" w:eastAsia="Calibri" w:hAnsi="Calibri" w:cs="Calibri"/>
-          <w:sz w:val="22"/>
-        </w:rPr>
-        <w:t xml:space="preserve"> via </w:t>
+          <w:sz w:val="22"/>
+        </w:rPr>
+        <w:t xml:space="preserve"> Boot via </w:t>
       </w:r>
       <w:proofErr w:type="spellStart"/>
       <w:r>
@@ -1598,7 +1660,7 @@
           <w:rFonts w:ascii="Calibri" w:eastAsia="Calibri" w:hAnsi="Calibri" w:cs="Calibri"/>
           <w:sz w:val="22"/>
         </w:rPr>
-        <w:t xml:space="preserve"> Data JPA simplifie considérablement la gestion des données relationnelles et accélère le développement.</w:t>
+        <w:t xml:space="preserve"> Data JPA est simple et efficace, ce qui facilite la gestion des données relationnelles et accélère le développement.</w:t>
       </w:r>
     </w:p>
     <w:p>
@@ -1621,12 +1683,29 @@
         </w:rPr>
         <w:br/>
       </w:r>
-      <w:r>
-        <w:rPr>
-          <w:rFonts w:ascii="Calibri" w:eastAsia="Calibri" w:hAnsi="Calibri" w:cs="Calibri"/>
-          <w:sz w:val="22"/>
-        </w:rPr>
-        <w:t>MySQL assurera la persistance des données critiques telles que les informations des utilisateurs, les rendez-vous, les tâches et les messages. Il gèrera efficacement les relations complexes entre les entités (par exemple, entre tuteurs, élèves, calendriers et rendez-vous) et garantira des requêtes rapides pour une expérience utilisateur fluide.</w:t>
+      <w:proofErr w:type="spellStart"/>
+      <w:r>
+        <w:rPr>
+          <w:rFonts w:ascii="Calibri" w:eastAsia="Calibri" w:hAnsi="Calibri" w:cs="Calibri"/>
+          <w:sz w:val="22"/>
+        </w:rPr>
+        <w:t>MariaDB</w:t>
+      </w:r>
+      <w:proofErr w:type="spellEnd"/>
+      <w:r>
+        <w:rPr>
+          <w:rFonts w:ascii="Calibri" w:eastAsia="Calibri" w:hAnsi="Calibri" w:cs="Calibri"/>
+          <w:sz w:val="22"/>
+        </w:rPr>
+        <w:t xml:space="preserve"> assurera la persistance des données critiques telles que les informations des utilisateurs, les rendez-vous, les tâches et les messages. Il gèrera efficacement les relations complexes entre les entités (par exemple, entre tuteurs, élèves, calendriers et rendez-vous) et garantira des requêtes </w:t>
+      </w:r>
+      <w:r>
+        <w:rPr>
+          <w:rFonts w:ascii="Calibri" w:eastAsia="Calibri" w:hAnsi="Calibri" w:cs="Calibri"/>
+          <w:sz w:val="22"/>
+        </w:rPr>
+        <w:lastRenderedPageBreak/>
+        <w:t>rapides pour une expérience utilisateur fluide, tout en offrant une solution robuste et moderne pour la base de données.</w:t>
       </w:r>
       <w:r>
         <w:rPr>
@@ -1672,6 +1751,56 @@
           <w:sz w:val="22"/>
         </w:rPr>
       </w:pPr>
+      <w:r>
+        <w:rPr>
+          <w:rFonts w:ascii="Libre Franklin" w:eastAsia="Libre Franklin" w:hAnsi="Libre Franklin" w:cs="Libre Franklin"/>
+          <w:i/>
+          <w:noProof/>
+          <w:color w:val="666666"/>
+          <w:sz w:val="22"/>
+        </w:rPr>
+        <w:drawing>
+          <wp:inline distT="0" distB="0" distL="0" distR="0">
+            <wp:extent cx="5760720" cy="5244465"/>
+            <wp:effectExtent l="0" t="0" r="0" b="0"/>
+            <wp:docPr id="1" name="Image 1"/>
+            <wp:cNvGraphicFramePr>
+              <a:graphicFrameLocks xmlns:a="http://schemas.openxmlformats.org/drawingml/2006/main" noChangeAspect="1"/>
+            </wp:cNvGraphicFramePr>
+            <a:graphic xmlns:a="http://schemas.openxmlformats.org/drawingml/2006/main">
+              <a:graphicData uri="http://schemas.openxmlformats.org/drawingml/2006/picture">
+                <pic:pic xmlns:pic="http://schemas.openxmlformats.org/drawingml/2006/picture">
+                  <pic:nvPicPr>
+                    <pic:cNvPr id="1" name="Diagramme de classes.png"/>
+                    <pic:cNvPicPr/>
+                  </pic:nvPicPr>
+                  <pic:blipFill>
+                    <a:blip r:embed="rId11">
+                      <a:extLst>
+                        <a:ext uri="{28A0092B-C50C-407E-A947-70E740481C1C}">
+                          <a14:useLocalDpi xmlns:a14="http://schemas.microsoft.com/office/drawing/2010/main" val="0"/>
+                        </a:ext>
+                      </a:extLst>
+                    </a:blip>
+                    <a:stretch>
+                      <a:fillRect/>
+                    </a:stretch>
+                  </pic:blipFill>
+                  <pic:spPr>
+                    <a:xfrm>
+                      <a:off x="0" y="0"/>
+                      <a:ext cx="5760720" cy="5244465"/>
+                    </a:xfrm>
+                    <a:prstGeom prst="rect">
+                      <a:avLst/>
+                    </a:prstGeom>
+                  </pic:spPr>
+                </pic:pic>
+              </a:graphicData>
+            </a:graphic>
+          </wp:inline>
+        </w:drawing>
+      </w:r>
     </w:p>
     <w:p>
       <w:pPr>
@@ -1683,19 +1812,6 @@
           <w:sz w:val="22"/>
         </w:rPr>
       </w:pPr>
-      <w:r>
-        <w:rPr>
-          <w:rFonts w:ascii="Libre Franklin" w:eastAsia="Libre Franklin" w:hAnsi="Libre Franklin" w:cs="Libre Franklin"/>
-          <w:i/>
-          <w:color w:val="666666"/>
-          <w:sz w:val="22"/>
-        </w:rPr>
-        <w:pict>
-          <v:shape id="_x0000_i1026" type="#_x0000_t75" style="width:453.6pt;height:444.45pt">
-            <v:imagedata r:id="rId11" o:title="Diagramme de classes blanc avec interfaces"/>
-          </v:shape>
-        </w:pict>
-      </w:r>
     </w:p>
     <w:p>
       <w:pPr>
@@ -3498,7 +3614,6 @@
   <w:style w:type="character" w:default="1" w:styleId="Policepardfaut">
     <w:name w:val="Default Paragraph Font"/>
     <w:uiPriority w:val="1"/>
-    <w:semiHidden/>
     <w:unhideWhenUsed/>
   </w:style>
   <w:style w:type="table" w:default="1" w:styleId="TableauNormal">
@@ -3903,6 +4018,17 @@
       <w:contextualSpacing/>
     </w:pPr>
   </w:style>
+  <w:style w:type="character" w:styleId="Lienhypertexte">
+    <w:name w:val="Hyperlink"/>
+    <w:basedOn w:val="Policepardfaut"/>
+    <w:uiPriority w:val="99"/>
+    <w:unhideWhenUsed/>
+    <w:rsid w:val="00FB4785"/>
+    <w:rPr>
+      <w:color w:val="9454C3" w:themeColor="hyperlink"/>
+      <w:u w:val="single"/>
+    </w:rPr>
+  </w:style>
 </w:styles>
 </file>
 
@@ -4172,7 +4298,7 @@
 </file>
 
 <file path=customXml/itemProps1.xml><?xml version="1.0" encoding="utf-8"?>
-<ds:datastoreItem xmlns:ds="http://schemas.openxmlformats.org/officeDocument/2006/customXml" ds:itemID="{3FEDD81B-14BF-4E6B-A943-225172B901C3}">
+<ds:datastoreItem xmlns:ds="http://schemas.openxmlformats.org/officeDocument/2006/customXml" ds:itemID="{8947A75F-5715-4E0A-9213-33FD6902011A}">
   <ds:schemaRefs>
     <ds:schemaRef ds:uri="http://schemas.openxmlformats.org/officeDocument/2006/bibliography"/>
   </ds:schemaRefs>

</xml_diff>